<commit_message>
Dodavanje linka u dokument i kreiranje PDF verzije dokumenta...
</commit_message>
<xml_diff>
--- a/предиспитниПројекатНапредниКонцептиУБаѕамаПодатака-НенадТубић.docx
+++ b/предиспитниПројекатНапредниКонцептиУБаѕамаПодатака-НенадТубић.docx
@@ -14146,10 +14146,138 @@
       </w:pPr>
       <w:r>
         <w:rPr>
+          <w:bCs/>
+          <w:i/>
           <w:highlight w:val="none"/>
           <w:lang w:val="sr-Cyrl-RS"/>
         </w:rPr>
       </w:r>
+      <w:r>
+        <w:rPr>
+          <w:bCs/>
+          <w:i/>
+          <w:highlight w:val="none"/>
+          <w:lang w:val="sr-Cyrl-RS"/>
+        </w:rPr>
+      </w:r>
+    </w:p>
+    <w:p>
+      <w:pPr>
+        <w:pBdr/>
+        <w:spacing/>
+        <w:ind/>
+        <w:jc w:val="both"/>
+        <w:rPr>
+          <w:b/>
+          <w:bCs/>
+          <w:i/>
+          <w:highlight w:val="none"/>
+        </w:rPr>
+      </w:pPr>
+      <w:r>
+        <w:rPr>
+          <w:b/>
+          <w:bCs/>
+          <w:i/>
+          <w:iCs/>
+          <w:highlight w:val="none"/>
+          <w:lang w:val="sr-Cyrl-RS"/>
+        </w:rPr>
+      </w:r>
+      <w:r>
+        <w:rPr>
+          <w:b/>
+          <w:bCs/>
+          <w:i/>
+          <w:iCs/>
+          <w:highlight w:val="none"/>
+          <w:lang w:val="sr-Cyrl-RS"/>
+        </w:rPr>
+        <w:t xml:space="preserve">Целокупан пројекат све са засебним скриншотовима и колекцијама базе података је доступан на следећем линку </w:t>
+      </w:r>
+      <w:r>
+        <w:rPr>
+          <w:b/>
+          <w:bCs/>
+          <w:i/>
+          <w:iCs/>
+          <w:highlight w:val="none"/>
+          <w:lang w:val="en-US"/>
+        </w:rPr>
+        <w:t xml:space="preserve">GitHub</w:t>
+      </w:r>
+      <w:r>
+        <w:rPr>
+          <w:b/>
+          <w:bCs/>
+          <w:i/>
+          <w:iCs/>
+          <w:highlight w:val="none"/>
+          <w:lang w:val="sr-Cyrl-RS"/>
+        </w:rPr>
+        <w:t xml:space="preserve">-а:</w:t>
+      </w:r>
+      <w:r>
+        <w:rPr>
+          <w:b/>
+          <w:bCs/>
+          <w:i/>
+          <w:iCs/>
+          <w:highlight w:val="none"/>
+          <w:lang w:val="sr-Cyrl-RS"/>
+        </w:rPr>
+      </w:r>
+    </w:p>
+    <w:p>
+      <w:pPr>
+        <w:pBdr/>
+        <w:spacing/>
+        <w:ind/>
+        <w:jc w:val="both"/>
+        <w:rPr>
+          <w:bCs/>
+          <w:i/>
+          <w:highlight w:val="none"/>
+          <w:lang w:val="sr-Cyrl-RS"/>
+        </w:rPr>
+      </w:pPr>
+      <w:r>
+        <w:rPr>
+          <w:highlight w:val="none"/>
+          <w:lang w:val="sr-Cyrl-RS"/>
+        </w:rPr>
+      </w:r>
+      <w:r>
+        <w:rPr>
+          <w:highlight w:val="none"/>
+          <w:lang w:val="sr-Cyrl-RS"/>
+        </w:rPr>
+      </w:r>
+      <w:hyperlink r:id="rId36" w:tooltip="https://github.com/NenadTubic/FilmDatabase" w:history="1">
+        <w:r>
+          <w:rPr>
+            <w:rStyle w:val="871"/>
+            <w:highlight w:val="none"/>
+            <w:lang w:val="sr-Cyrl-RS"/>
+          </w:rPr>
+          <w:t xml:space="preserve">https://github.com/NenadTubic/FilmDatabase</w:t>
+        </w:r>
+        <w:r>
+          <w:rPr>
+            <w:rStyle w:val="871"/>
+            <w:highlight w:val="none"/>
+            <w:lang w:val="sr-Cyrl-RS"/>
+          </w:rPr>
+        </w:r>
+        <w:r>
+          <w:rPr>
+            <w:rStyle w:val="871"/>
+            <w:highlight w:val="none"/>
+            <w:lang w:val="sr-Cyrl-RS"/>
+          </w:rPr>
+        </w:r>
+      </w:hyperlink>
+      <w:r/>
       <w:r>
         <w:rPr>
           <w:highlight w:val="none"/>

</xml_diff>